<commit_message>
Add our custom styling to source; add a zipped reference doc from the source.
</commit_message>
<xml_diff>
--- a/lib/pandoc/reference.docx
+++ b/lib/pandoc/reference.docx
@@ -545,29 +545,30 @@
   <w:docDefaults>
     <w:rPrDefault>
       <w:rPr>
-        <w:rFonts w:asciiTheme="minorHAnsi" w:eastAsiaTheme="minorHAnsi" w:hAnsiTheme="minorHAnsi" w:cstheme="minorBidi"/>
-        <w:sz w:val="24"/>
-        <w:szCs w:val="24"/>
+        <!-- H2O override typeface and font sizes -->
+        <w:rFonts w:ascii="Garamond" w:cs="Times New Roman" w:eastAsia="Times New Roman" w:hAnsi="Garamond"/>
         <w:lang w:val="en-US" w:eastAsia="en-US" w:bidi="ar-SA"/>
       </w:rPr>
     </w:rPrDefault>
-    <w:pPrDefault>
-      <w:pPr>
-        <w:spacing w:after="200"/>
-      </w:pPr>
-    </w:pPrDefault>
+    <!-- H2O override default paragraph spacing -->
+    <w:pPrDefault/>
   </w:docDefaults>
   <w:latentStyles w:defLockedState="0" w:defUIPriority="0" w:defSemiHidden="0" w:defUnhideWhenUsed="0" w:defQFormat="0" w:count="276"/>
   <w:style w:type="paragraph" w:default="1" w:styleId="Normal">
     <w:name w:val="Normal"/>
     <w:qFormat/>
+    <!-- H2O add font size -->
+    <w:rPr>
+      <w:sz w:val="22"/>
+    </w:rPr>
   </w:style>
   <w:style w:type="paragraph" w:styleId="BodyText">
     <w:name w:val="Body Text"/>
     <w:basedOn w:val="Normal"/>
     <w:link w:val="BodyTextChar"/>
     <w:pPr>
-      <w:spacing w:before="180" w:after="180"/>
+      <!-- H2O override spacing -->
+      <w:spacing w:after="120" w:before="120" w:line="360" w:lineRule="auto"/>
     </w:pPr>
     <w:qFormat/>
   </w:style>
@@ -589,7 +590,7 @@
     <w:name w:val="Title"/>
     <w:basedOn w:val="Normal"/>
     <w:next w:val="BodyText"/>
-    <w:qFormat/>
+    <!-- H2O remove <w:qFormat /> in favor of Casebook Title -->
     <w:pPr>
       <w:keepNext/>
       <w:keepLines/>
@@ -609,7 +610,7 @@
     <w:name w:val="Subtitle"/>
     <w:basedOn w:val="Title"/>
     <w:next w:val="BodyText"/>
-    <w:qFormat/>
+    <!-- H2O remove <w:qFormat /> in favor of Casebook Subtitle and similar-->
     <w:pPr>
       <w:keepNext/>
       <w:keepLines/>
@@ -664,6 +665,7 @@
     <w:pPr/>
     <w:rPr/>
   </w:style>
+  <!-- H2O customize all headings sizes and spacing-->
   <w:style w:type="paragraph" w:styleId="Heading1">
     <w:name w:val="Heading 1"/>
     <w:basedOn w:val="Normal"/>
@@ -673,14 +675,13 @@
     <w:pPr>
       <w:keepNext/>
       <w:keepLines/>
-      <w:spacing w:before="480" w:after="0"/>
+      <w:spacing w:before="240"/>
       <w:outlineLvl w:val="0"/>
     </w:pPr>
     <w:rPr>
-      <w:rFonts w:asciiTheme="majorHAnsi" w:eastAsiaTheme="majorEastAsia" w:hAnsiTheme="majorHAnsi" w:cstheme="majorBidi"/>
+      <w:rFonts w:cstheme="majorBidi" w:eastAsiaTheme="majorEastAsia"/>
       <w:b/>
-      <w:bCs/>
-      <w:color w:val="345A8A" w:themeColor="accent1" w:themeShade="B5"/>
+      <w:color w:themeColor="text1" w:themeTint="F2" w:val="0D0D0D"/>
       <w:sz w:val="32"/>
       <w:szCs w:val="32"/>
     </w:rPr>
@@ -695,16 +696,15 @@
     <w:pPr>
       <w:keepNext/>
       <w:keepLines/>
-      <w:spacing w:before="200" w:after="0"/>
+      <w:spacing w:before="40"/>
       <w:outlineLvl w:val="1"/>
     </w:pPr>
     <w:rPr>
-      <w:rFonts w:asciiTheme="majorHAnsi" w:eastAsiaTheme="majorEastAsia" w:hAnsiTheme="majorHAnsi" w:cstheme="majorBidi"/>
+      <w:rFonts w:cstheme="majorBidi" w:eastAsiaTheme="majorEastAsia"/>
       <w:b/>
-      <w:bCs/>
-      <w:color w:val="4F81BD" w:themeColor="accent1"/>
-      <w:sz w:val="32"/>
-      <w:szCs w:val="32"/>
+      <w:color w:themeColor="text1" w:val="000000"/>
+      <w:sz w:val="26"/>
+      <w:szCs w:val="26"/>
     </w:rPr>
   </w:style>
   <w:style w:type="paragraph" w:styleId="Heading3">
@@ -717,16 +717,15 @@
     <w:pPr>
       <w:keepNext/>
       <w:keepLines/>
-      <w:spacing w:before="200" w:after="0"/>
+      <w:spacing w:before="40"/>
       <w:outlineLvl w:val="2"/>
     </w:pPr>
     <w:rPr>
-      <w:rFonts w:asciiTheme="majorHAnsi" w:eastAsiaTheme="majorEastAsia" w:hAnsiTheme="majorHAnsi" w:cstheme="majorBidi"/>
+      <w:rFonts w:cstheme="majorBidi" w:eastAsiaTheme="majorEastAsia"/>
       <w:b/>
-      <w:bCs/>
-      <w:color w:val="4F81BD" w:themeColor="accent1"/>
-      <w:sz w:val="28"/>
-      <w:szCs w:val="28"/>
+      <w:color w:themeColor="text1" w:val="000000"/>
+      <w:sz w:val="24"/>
+      <w:szCs w:val="24"/>
     </w:rPr>
   </w:style>
   <w:style w:type="paragraph" w:styleId="Heading4">
@@ -739,16 +738,14 @@
     <w:pPr>
       <w:keepNext/>
       <w:keepLines/>
-      <w:spacing w:before="200" w:after="0"/>
+      <w:spacing w:before="40"/>
       <w:outlineLvl w:val="3"/>
     </w:pPr>
     <w:rPr>
-      <w:rFonts w:asciiTheme="majorHAnsi" w:eastAsiaTheme="majorEastAsia" w:hAnsiTheme="majorHAnsi" w:cstheme="majorBidi"/>
+      <w:rFonts w:cstheme="majorBidi" w:eastAsiaTheme="majorEastAsia"/>
       <w:b/>
-      <w:bCs/>
-      <w:color w:val="4F81BD" w:themeColor="accent1"/>
-      <w:sz w:val="24"/>
-      <w:szCs w:val="24"/>
+      <w:iCs/>
+      <w:color w:themeColor="text1" w:val="000000"/>
     </w:rPr>
   </w:style>
   <w:style w:type="paragraph" w:styleId="Heading5">
@@ -761,20 +758,56 @@
     <w:pPr>
       <w:keepNext/>
       <w:keepLines/>
-      <w:spacing w:before="200" w:after="0"/>
+      <w:spacing w:before="40"/>
       <w:outlineLvl w:val="4"/>
     </w:pPr>
     <w:rPr>
-      <w:rFonts w:asciiTheme="majorHAnsi" w:eastAsiaTheme="majorEastAsia" w:hAnsiTheme="majorHAnsi" w:cstheme="majorBidi"/>
+      <w:rFonts w:cstheme="majorBidi" w:eastAsiaTheme="majorEastAsia"/>
+      <w:b/>
+      <w:color w:themeColor="text1" w:val="000000"/>
+    </w:rPr>
+  </w:style>
+  <w:style w:type="paragraph" w:styleId="Heading6">
+    <w:name w:val="Heading 6"/>
+    <w:basedOn w:val="Normal"/>
+    <w:next w:val="BodyText"/>
+    <w:uiPriority w:val="9"/>
+    <w:unhideWhenUsed/>
+    <w:qFormat/>
+    <w:pPr>
+      <w:keepNext/>
+      <w:keepLines/>
+      <w:spacing w:before="40"/>
+      <w:outlineLvl w:val="5"/>
+    </w:pPr>
+    <w:rPr>
+      <w:rFonts w:cstheme="majorBidi" w:eastAsiaTheme="majorEastAsia"/>
+      <w:b/>
+      <w:color w:themeColor="text1" w:val="000000"/>
+    </w:rPr>
+  </w:style>
+  <w:style w:type="paragraph" w:styleId="Heading7">
+    <w:name w:val="Heading 7"/>
+    <w:basedOn w:val="Normal"/>
+    <w:next w:val="BodyText"/>
+    <w:uiPriority w:val="9"/>
+    <w:unhideWhenUsed/>
+    <w:qFormat/>
+    <w:pPr>
+      <w:keepNext/>
+      <w:keepLines/>
+      <w:spacing w:before="40"/>
+      <w:outlineLvl w:val="6"/>
+    </w:pPr>
+    <w:rPr>
+      <w:rFonts w:cstheme="majorBidi" w:eastAsiaTheme="majorEastAsia"/>
       <w:i/>
       <w:iCs/>
-      <w:color w:val="4F81BD" w:themeColor="accent1"/>
-      <w:sz w:val="24"/>
-      <w:szCs w:val="24"/>
-    </w:rPr>
-  </w:style>
-  <w:style w:type="paragraph" w:styleId="Heading6">
-    <w:name w:val="Heading 6"/>
+      <w:color w:themeColor="accent1" w:themeShade="7F" w:val="1F4D78"/>
+    </w:rPr>
+  </w:style>
+  <w:style w:type="paragraph" w:styleId="Heading8">
+    <w:name w:val="Heading 8"/>
     <w:basedOn w:val="Normal"/>
     <w:next w:val="BodyText"/>
     <w:uiPriority w:val="9"/>
@@ -783,18 +816,18 @@
     <w:pPr>
       <w:keepNext/>
       <w:keepLines/>
-      <w:spacing w:before="200" w:after="0"/>
-      <w:outlineLvl w:val="5"/>
-    </w:pPr>
-    <w:rPr>
-      <w:rFonts w:asciiTheme="majorHAnsi" w:eastAsiaTheme="majorEastAsia" w:hAnsiTheme="majorHAnsi" w:cstheme="majorBidi"/>
-      <w:color w:val="4F81BD" w:themeColor="accent1"/>
-      <w:sz w:val="24"/>
-      <w:szCs w:val="24"/>
-    </w:rPr>
-  </w:style>
-  <w:style w:type="paragraph" w:styleId="Heading7">
-    <w:name w:val="Heading 7"/>
+      <w:spacing w:before="40"/>
+      <w:outlineLvl w:val="7"/>
+    </w:pPr>
+    <w:rPr>
+      <w:rFonts w:cstheme="majorBidi" w:eastAsiaTheme="majorEastAsia"/>
+      <w:i/>
+      <w:iCs/>
+      <w:color w:themeColor="accent1" w:themeShade="7F" w:val="1F4D78"/>
+    </w:rPr>
+  </w:style>
+  <w:style w:type="paragraph" w:styleId="Heading9">
+    <w:name w:val="Heading 9"/>
     <w:basedOn w:val="Normal"/>
     <w:next w:val="BodyText"/>
     <w:uiPriority w:val="9"/>
@@ -803,72 +836,47 @@
     <w:pPr>
       <w:keepNext/>
       <w:keepLines/>
-      <w:spacing w:before="200" w:after="0"/>
-      <w:outlineLvl w:val="6"/>
-    </w:pPr>
-    <w:rPr>
-      <w:rFonts w:asciiTheme="majorHAnsi" w:eastAsiaTheme="majorEastAsia" w:hAnsiTheme="majorHAnsi" w:cstheme="majorBidi"/>
-      <w:color w:val="4F81BD" w:themeColor="accent1"/>
-      <w:sz w:val="24"/>
-      <w:szCs w:val="24"/>
-    </w:rPr>
-  </w:style>
-  <w:style w:type="paragraph" w:styleId="Heading8">
-    <w:name w:val="Heading 8"/>
-    <w:basedOn w:val="Normal"/>
+      <w:spacing w:before="40"/>
+      <w:outlineLvl w:val="8"/>
+    </w:pPr>
+    <w:rPr>
+      <w:rFonts w:cstheme="majorBidi" w:eastAsiaTheme="majorEastAsia"/>
+      <w:i/>
+      <w:iCs/>
+      <w:color w:themeColor="accent1" w:themeShade="7F" w:val="1F4D78"/>
+    </w:rPr>
+  </w:style>
+  <!-- H2O Add a custom base Quote style -->
+  <w:style w:type="paragraph" w:styleId="Quote">
+    <w:name w:val="Quote"/>
+    <w:basedOn w:val="Normal"/>
+    <w:next w:val="Normal"/>
+    <w:uiPriority w:val="29"/>
+    <w:qFormat/>
+    <w:pPr>
+      <w:spacing w:after="160" w:before="200"/>
+      <w:ind w:left="864" w:right="864"/>
+      <w:jc w:val="center"/>
+    </w:pPr>
+    <w:rPr>
+      <w:i/>
+      <w:iCs/>
+      <w:color w:themeColor="text1" w:themeTint="BF" w:val="404040"/>
+    </w:rPr>
+  </w:style>
+  <w:style w:type="paragraph" w:styleId="BlockText">
+    <w:name w:val="Block Text"/>
+    <w:basedOn w:val="Quote"/>
     <w:next w:val="BodyText"/>
     <w:uiPriority w:val="9"/>
     <w:unhideWhenUsed/>
     <w:qFormat/>
     <w:pPr>
-      <w:keepNext/>
-      <w:keepLines/>
-      <w:spacing w:before="200" w:after="0"/>
-      <w:outlineLvl w:val="7"/>
-    </w:pPr>
-    <w:rPr>
-      <w:rFonts w:asciiTheme="majorHAnsi" w:eastAsiaTheme="majorEastAsia" w:hAnsiTheme="majorHAnsi" w:cstheme="majorBidi"/>
-      <w:color w:val="4F81BD" w:themeColor="accent1"/>
-      <w:sz w:val="24"/>
-      <w:szCs w:val="24"/>
-    </w:rPr>
-  </w:style>
-  <w:style w:type="paragraph" w:styleId="Heading9">
-    <w:name w:val="Heading 9"/>
-    <w:basedOn w:val="Normal"/>
-    <w:next w:val="BodyText"/>
-    <w:uiPriority w:val="9"/>
-    <w:unhideWhenUsed/>
-    <w:qFormat/>
-    <w:pPr>
-      <w:keepNext/>
-      <w:keepLines/>
-      <w:spacing w:before="200" w:after="0"/>
-      <w:outlineLvl w:val="8"/>
-    </w:pPr>
-    <w:rPr>
-      <w:rFonts w:asciiTheme="majorHAnsi" w:eastAsiaTheme="majorEastAsia" w:hAnsiTheme="majorHAnsi" w:cstheme="majorBidi"/>
-      <w:color w:val="4F81BD" w:themeColor="accent1"/>
-      <w:sz w:val="24"/>
-      <w:szCs w:val="24"/>
-    </w:rPr>
-  </w:style>
-  <w:style w:type="paragraph" w:styleId="BlockText">
-    <w:name w:val="Block Text"/>
-    <w:basedOn w:val="BodyText"/>
-    <w:next w:val="BodyText"/>
-    <w:uiPriority w:val="9"/>
-    <w:unhideWhenUsed/>
-    <w:qFormat/>
-    <w:pPr>
-      <w:spacing w:before="100" w:after="100"/>
-      <w:ind w:firstLine="0"/>
-    </w:pPr>
-    <w:rPr>
-      <w:rFonts w:asciiTheme="majorHAnsi" w:eastAsiaTheme="majorEastAsia" w:hAnsiTheme="majorHAnsi" w:cstheme="majorBidi"/>
-      <w:bCs/>
-      <w:sz w:val="20"/>
-      <w:szCs w:val="20"/>
+      <w:spacing w:line="360" w:lineRule="auto"/>
+      <w:jc w:val="left"/>
+    </w:pPr>
+    <w:rPr>
+      <w:i w:val="0"/>
     </w:rPr>
   </w:style>
   <w:style w:type="paragraph" w:styleId="FootnoteText">
@@ -974,7 +982,9 @@
     <w:name w:val="Hyperlink"/>
     <w:basedOn w:val="BodyTextChar"/>
     <w:rPr>
-      <w:color w:val="4F81BD" w:themeColor="accent1"/>
+      <!-- H2O customize color and underline -->
+      <w:color w:themeColor="accent1" w:themeShade="BF" w:val="2E74B5"/>
+      <w:u w:val="single"/>
     </w:rPr>
   </w:style>
   <w:style w:type="paragraph" w:styleId="TOCHeading">
@@ -985,14 +995,429 @@
     <w:unhideWhenUsed/>
     <w:qFormat/>
     <w:pPr>
-      <w:spacing w:before="240" w:line="259" w:lineRule="auto"/>
+      <!-- H2O custom spacing -->
+      <w:spacing w:before="480" w:line="276" w:lineRule="auto"/>
       <w:outlineLvl w:val="9"/>
     </w:pPr>
     <w:rPr>
-      <w:rFonts w:asciiTheme="majorHAnsi" w:eastAsiaTheme="majorEastAsia" w:hAnsiTheme="majorHAnsi" w:cstheme="majorBidi"/>
       <w:b w:val="0"/>
-      <w:bCs w:val="0"/>
-      <w:color w:val="365F91" w:themeColor="accent1" w:themeShade="BF"/>
+      <w:bCs/>
+      <w:color w:themeColor="accent1" w:themeShade="BF" w:val="2E74B5"/>
+      <w:sz w:val="28"/>
+      <w:szCs w:val="28"/>
+    </w:rPr>
+  </w:style>
+  <!-- Additional TOC headings -->
+  <w:style w:styleId="TOC1" w:type="paragraph">
+    <w:name w:val="toc 1"/>
+    <w:basedOn w:val="Normal"/>
+    <w:next w:val="Normal"/>
+    <w:autoRedefine/>
+    <w:uiPriority w:val="39"/>
+    <w:unhideWhenUsed/>
+    <w:pPr>
+      <w:spacing w:before="120"/>
+    </w:pPr>
+    <w:rPr>
+      <w:rFonts w:asciiTheme="minorHAnsi" w:hAnsiTheme="minorHAnsi"/>
+      <w:b/>
+      <w:bCs/>
+      <w:sz w:val="24"/>
+      <w:szCs w:val="24"/>
+    </w:rPr>
+  </w:style>
+  <w:style w:styleId="TOC2" w:type="paragraph">
+    <w:name w:val="toc 2"/>
+    <w:basedOn w:val="Normal"/>
+    <w:next w:val="Normal"/>
+    <w:autoRedefine/>
+    <w:uiPriority w:val="39"/>
+    <w:unhideWhenUsed/>
+    <w:pPr>
+      <w:ind w:left="220"/>
+    </w:pPr>
+    <w:rPr>
+      <w:rFonts w:asciiTheme="minorHAnsi" w:hAnsiTheme="minorHAnsi"/>
+      <w:b/>
+      <w:bCs/>
+      <w:szCs w:val="22"/>
+    </w:rPr>
+  </w:style>
+  <w:style w:styleId="TOC3" w:type="paragraph">
+    <w:name w:val="toc 3"/>
+    <w:basedOn w:val="Normal"/>
+    <w:next w:val="Normal"/>
+    <w:autoRedefine/>
+    <w:uiPriority w:val="39"/>
+    <w:unhideWhenUsed/>
+    <w:pPr>
+      <w:ind w:left="440"/>
+    </w:pPr>
+    <w:rPr>
+      <w:rFonts w:asciiTheme="minorHAnsi" w:hAnsiTheme="minorHAnsi"/>
+      <w:szCs w:val="22"/>
+    </w:rPr>
+  </w:style>
+  <w:style w:styleId="TOC4" w:type="paragraph">
+    <w:name w:val="toc 4"/>
+    <w:basedOn w:val="Normal"/>
+    <w:next w:val="Normal"/>
+    <w:autoRedefine/>
+    <w:uiPriority w:val="39"/>
+    <w:unhideWhenUsed/>
+    <w:pPr>
+      <w:ind w:left="660"/>
+    </w:pPr>
+    <w:rPr>
+      <w:rFonts w:asciiTheme="minorHAnsi" w:hAnsiTheme="minorHAnsi"/>
+      <w:sz w:val="20"/>
+    </w:rPr>
+  </w:style>
+  <w:style w:styleId="TOC5" w:type="paragraph">
+    <w:name w:val="toc 5"/>
+    <w:basedOn w:val="Normal"/>
+    <w:next w:val="Normal"/>
+    <w:autoRedefine/>
+    <w:uiPriority w:val="39"/>
+    <w:unhideWhenUsed/>
+    <w:pPr>
+      <w:ind w:left="880"/>
+    </w:pPr>
+    <w:rPr>
+      <w:rFonts w:asciiTheme="minorHAnsi" w:hAnsiTheme="minorHAnsi"/>
+      <w:sz w:val="20"/>
+    </w:rPr>
+  </w:style>
+  <w:style w:styleId="TOC6" w:type="paragraph">
+    <w:name w:val="toc 6"/>
+    <w:basedOn w:val="Normal"/>
+    <w:next w:val="Normal"/>
+    <w:autoRedefine/>
+    <w:uiPriority w:val="39"/>
+    <w:unhideWhenUsed/>
+    <w:pPr>
+      <w:ind w:left="1100"/>
+    </w:pPr>
+    <w:rPr>
+      <w:rFonts w:asciiTheme="minorHAnsi" w:hAnsiTheme="minorHAnsi"/>
+      <w:sz w:val="20"/>
+    </w:rPr>
+  </w:style>
+  <w:style w:styleId="TOC7" w:type="paragraph">
+    <w:name w:val="toc 7"/>
+    <w:basedOn w:val="Normal"/>
+    <w:next w:val="Normal"/>
+    <w:autoRedefine/>
+    <w:uiPriority w:val="39"/>
+    <w:unhideWhenUsed/>
+    <w:pPr>
+      <w:ind w:left="1320"/>
+    </w:pPr>
+    <w:rPr>
+      <w:rFonts w:asciiTheme="minorHAnsi" w:hAnsiTheme="minorHAnsi"/>
+      <w:sz w:val="20"/>
+    </w:rPr>
+  </w:style>
+  <w:style w:styleId="TOC8" w:type="paragraph">
+    <w:name w:val="toc 8"/>
+    <w:basedOn w:val="Normal"/>
+    <w:next w:val="Normal"/>
+    <w:autoRedefine/>
+    <w:uiPriority w:val="39"/>
+    <w:unhideWhenUsed/>
+    <w:pPr>
+      <w:ind w:left="1540"/>
+    </w:pPr>
+    <w:rPr>
+      <w:rFonts w:asciiTheme="minorHAnsi" w:hAnsiTheme="minorHAnsi"/>
+      <w:sz w:val="20"/>
+    </w:rPr>
+  </w:style>
+  <w:style w:styleId="TOC9" w:type="paragraph">
+    <w:name w:val="toc 9"/>
+    <w:basedOn w:val="Normal"/>
+    <w:next w:val="Normal"/>
+    <w:autoRedefine/>
+    <w:uiPriority w:val="39"/>
+    <w:unhideWhenUsed/>
+    <w:pPr>
+      <w:ind w:left="1760"/>
+    </w:pPr>
+    <w:rPr>
+      <w:rFonts w:asciiTheme="minorHAnsi" w:hAnsiTheme="minorHAnsi"/>
+      <w:sz w:val="20"/>
+    </w:rPr>
+  </w:style>
+  <!-- H2O custom styles-->
+  <w:style w:customStyle="1" w:styleId="HeaderChar" w:type="character">
+    <w:name w:val="Header Char"/>
+    <w:basedOn w:val="DefaultParagraphFont"/>
+    <w:link w:val="Header"/>
+    <w:uiPriority w:val="99"/>
+  </w:style>
+  <w:style w:styleId="Footer" w:type="paragraph">
+    <w:name w:val="footer"/>
+    <w:basedOn w:val="Normal"/>
+    <w:link w:val="FooterChar"/>
+    <w:uiPriority w:val="99"/>
+    <w:unhideWhenUsed/>
+    <w:pPr>
+      <w:tabs>
+        <w:tab w:pos="4680" w:val="center"/>
+        <w:tab w:pos="9360" w:val="right"/>
+      </w:tabs>
+    </w:pPr>
+  </w:style>
+  <w:style w:customStyle="1" w:styleId="FooterChar" w:type="character">
+    <w:name w:val="Footer Char"/>
+    <w:basedOn w:val="DefaultParagraphFont"/>
+    <w:link w:val="Footer"/>
+    <w:uiPriority w:val="99"/>
+  </w:style>
+  <w:style w:customStyle="1" w:styleId="Heading1Char" w:type="character">
+    <w:name w:val="Heading 1 Char"/>
+    <w:basedOn w:val="DefaultParagraphFont"/>
+    <w:link w:val="Heading1"/>
+    <w:uiPriority w:val="9"/>
+    <w:rPr>
+      <w:rFonts w:cstheme="majorBidi" w:eastAsiaTheme="majorEastAsia"/>
+      <w:b/>
+      <w:color w:themeColor="text1" w:themeTint="F2" w:val="0D0D0D"/>
+      <w:sz w:val="32"/>
+      <w:szCs w:val="32"/>
+    </w:rPr>
+  </w:style>
+  <w:style w:customStyle="1" w:styleId="Heading2Char" w:type="character">
+    <w:name w:val="Heading 2 Char"/>
+    <w:basedOn w:val="DefaultParagraphFont"/>
+    <w:link w:val="Heading2"/>
+    <w:uiPriority w:val="9"/>
+    <w:rPr>
+      <w:rFonts w:cstheme="majorBidi" w:eastAsiaTheme="majorEastAsia"/>
+      <w:b/>
+      <w:color w:themeColor="text1" w:val="000000"/>
+      <w:sz w:val="26"/>
+      <w:szCs w:val="26"/>
+    </w:rPr>
+  </w:style>
+  <w:style w:customStyle="1" w:styleId="Heading3Char" w:type="character">
+    <w:name w:val="Heading 3 Char"/>
+    <w:basedOn w:val="DefaultParagraphFont"/>
+    <w:link w:val="Heading3"/>
+    <w:uiPriority w:val="9"/>
+    <w:rPr>
+      <w:rFonts w:cstheme="majorBidi" w:eastAsiaTheme="majorEastAsia"/>
+      <w:b/>
+      <w:color w:themeColor="text1" w:val="000000"/>
+      <w:sz w:val="24"/>
+      <w:szCs w:val="24"/>
+    </w:rPr>
+  </w:style>
+  <w:style w:customStyle="1" w:styleId="Heading4Char" w:type="character">
+    <w:name w:val="Heading 4 Char"/>
+    <w:basedOn w:val="DefaultParagraphFont"/>
+    <w:link w:val="Heading4"/>
+    <w:uiPriority w:val="9"/>
+    <w:rPr>
+      <w:rFonts w:cstheme="majorBidi" w:eastAsiaTheme="majorEastAsia"/>
+      <w:b/>
+      <w:iCs/>
+      <w:color w:themeColor="text1" w:val="000000"/>
+      <w:sz w:val="22"/>
+    </w:rPr>
+  </w:style>
+  <w:style w:customStyle="1" w:styleId="Heading5Char" w:type="character">
+    <w:name w:val="Heading 5 Char"/>
+    <w:basedOn w:val="DefaultParagraphFont"/>
+    <w:link w:val="Heading5"/>
+    <w:uiPriority w:val="9"/>
+    <w:rPr>
+      <w:rFonts w:cstheme="majorBidi" w:eastAsiaTheme="majorEastAsia"/>
+      <w:b/>
+      <w:color w:themeColor="text1" w:val="000000"/>
+      <w:sz w:val="22"/>
+    </w:rPr>
+  </w:style>
+  <w:style w:customStyle="1" w:styleId="Heading6Char" w:type="character">
+    <w:name w:val="Heading 6 Char"/>
+    <w:basedOn w:val="DefaultParagraphFont"/>
+    <w:link w:val="Heading6"/>
+    <w:uiPriority w:val="9"/>
+    <w:rPr>
+      <w:rFonts w:cstheme="majorBidi" w:eastAsiaTheme="majorEastAsia"/>
+      <w:b/>
+      <w:color w:themeColor="text1" w:val="000000"/>
+      <w:sz w:val="22"/>
+    </w:rPr>
+  </w:style>
+  <w:style w:customStyle="1" w:styleId="Heading7Char" w:type="character">
+    <w:name w:val="Heading 7 Char"/>
+    <w:basedOn w:val="DefaultParagraphFont"/>
+    <w:link w:val="Heading7"/>
+    <w:uiPriority w:val="9"/>
+    <w:rPr>
+      <w:rFonts w:asciiTheme="majorHAnsi" w:cstheme="majorBidi" w:eastAsiaTheme="majorEastAsia" w:hAnsiTheme="majorHAnsi"/>
+      <w:i/>
+      <w:iCs/>
+      <w:color w:themeColor="accent1" w:themeShade="7F" w:val="1F4D78"/>
+      <w:sz w:val="22"/>
+    </w:rPr>
+  </w:style>
+  <w:style w:customStyle="1" w:styleId="CasebookTitle" w:type="paragraph">
+    <w:name w:val="Casebook Title"/>
+    <w:basedOn w:val="Normal"/>
+    <w:autoRedefine/>
+    <w:qFormat/>
+    <w:pPr>
+      <w:keepNext/>
+      <w:keepLines/>
+      <w:spacing w:line="360" w:lineRule="auto"/>
+      <w:jc w:val="center"/>
+    </w:pPr>
+    <w:rPr>
+      <w:sz w:val="66"/>
+    </w:rPr>
+  </w:style>
+  <w:style w:customStyle="1" w:styleId="CasebookSubtitle" w:type="paragraph">
+    <w:name w:val="Casebook Subtitle"/>
+    <w:basedOn w:val="CasebookTitle"/>
+    <w:autoRedefine/>
+    <w:qFormat/>
+    <w:pPr>
+      <w:keepNext/>
+      <w:keepLines/>
+    </w:pPr>
+    <w:rPr>
+      <w:sz w:val="40"/>
+    </w:rPr>
+  </w:style>
+  <w:style w:customStyle="1" w:styleId="SectionNumber" w:type="paragraph">
+    <w:name w:val="Section Number"/>
+    <w:basedOn w:val="Normal"/>
+    <w:qFormat/>
+    <w:pPr>
+      <w:keepNext/>
+      <w:keepLines/>
+      <w:spacing w:before="240"/>
+    </w:pPr>
+    <w:rPr>
+      <w:b/>
+      <w:color w:themeColor="text1" w:themeTint="BF" w:val="404040"/>
+    </w:rPr>
+  </w:style>
+  <w:style w:customStyle="1" w:styleId="SectionTitle" w:type="paragraph">
+    <w:name w:val="Section Title"/>
+    <w:basedOn w:val="Normal"/>
+    <w:qFormat/>
+    <w:pPr>
+      <w:keepNext/>
+      <w:keepLines/>
+    </w:pPr>
+    <w:rPr>
+      <w:sz w:val="42"/>
+    </w:rPr>
+  </w:style>
+  <w:style w:customStyle="1" w:styleId="SectionSubtitle" w:type="paragraph">
+    <w:name w:val="Section Subtitle"/>
+    <w:basedOn w:val="SectionTitle"/>
+    <w:autoRedefine/>
+    <w:qFormat/>
+    <w:pPr>
+      <w:keepNext/>
+      <w:keepLines/>
+      <w:spacing w:line="360" w:lineRule="auto"/>
+    </w:pPr>
+    <w:rPr>
+      <w:sz w:val="32"/>
+    </w:rPr>
+  </w:style>
+  <w:style w:customStyle="1" w:styleId="SectionHeadnote" w:type="paragraph">
+    <w:name w:val="Section Headnote"/>
+    <w:basedOn w:val="CaseText"/>
+    <w:qFormat/>
+  </w:style>
+  <w:style w:customStyle="1" w:styleId="ResourceNumber" w:type="paragraph">
+    <w:name w:val="Resource Number"/>
+    <w:basedOn w:val="SectionNumber"/>
+    <w:next w:val="Normal"/>
+    <w:qFormat/>
+    <w:pPr>
+      <w:keepNext/>
+      <w:keepLines/>
+    </w:pPr>
+  </w:style>
+  <w:style w:customStyle="1" w:styleId="ResourceTitle" w:type="paragraph">
+    <w:name w:val="Resource Title"/>
+    <w:basedOn w:val="SectionTitle"/>
+    <w:qFormat/>
+    <w:pPr>
+      <w:keepNext/>
+      <w:keepLines/>
+    </w:pPr>
+  </w:style>
+  <w:style w:customStyle="1" w:styleId="ResourceSubtitle" w:type="paragraph">
+    <w:name w:val="Resource Subtitle"/>
+    <w:basedOn w:val="SectionSubtitle"/>
+    <w:qFormat/>
+    <w:pPr>
+      <w:keepNext/>
+      <w:keepLines/>
+    </w:pPr>
+  </w:style>
+  <w:style w:customStyle="1" w:styleId="ResourceHeadnote" w:type="paragraph">
+    <w:name w:val="Resource Headnote"/>
+    <w:basedOn w:val="SectionHeadnote"/>
+    <w:qFormat/>
+  </w:style>
+  <w:style w:customStyle="1" w:styleId="ResourceLink" w:type="character">
+    <w:name w:val="Resource Link"/>
+    <w:basedOn w:val="DefaultParagraphFont"/>
+    <w:uiPriority w:val="1"/>
+    <w:qFormat/>
+    <w:rPr>
+      <w:color w:val="0070C0"/>
+      <w:u w:val="single"/>
+    </w:rPr>
+  </w:style>
+  <w:style w:customStyle="1" w:styleId="CaseHeader" w:type="paragraph">
+    <w:name w:val="Case Header"/>
+    <w:basedOn w:val="ResourceTitle"/>
+    <w:qFormat/>
+    <w:pPr>
+      <w:jc w:val="center"/>
+    </w:pPr>
+    <w:rPr>
+      <w:b/>
+      <w:sz w:val="28"/>
+    </w:rPr>
+  </w:style>
+  <w:style w:customStyle="1" w:styleId="CaseText" w:type="paragraph">
+    <w:name w:val="Case Text"/>
+    <w:basedOn w:val="Normal"/>
+    <w:qFormat/>
+    <w:pPr>
+      <w:spacing w:after="120" w:before="120" w:line="360" w:lineRule="auto"/>
+    </w:pPr>
+  </w:style>
+  <w:style w:customStyle="1" w:styleId="Elision" w:type="character">
+    <w:name w:val="Elision"/>
+    <w:basedOn w:val="DefaultParagraphFont"/>
+    <w:uiPriority w:val="1"/>
+    <w:qFormat/>
+    <w:rPr>
+      <w:i w:val="0"/>
+      <w:color w:themeColor="accent1" w:themeShade="BF" w:val="2E74B5"/>
+    </w:rPr>
+  </w:style>
+  <w:style w:customStyle="1" w:styleId="ReplacementText" w:type="character">
+    <w:name w:val="Replacement Text"/>
+    <w:basedOn w:val="Elision"/>
+    <w:uiPriority w:val="1"/>
+    <w:qFormat/>
+    <w:rPr>
+      <w:i w:val="0"/>
+      <w:color w:themeColor="accent1" w:themeShade="BF" w:val="2E74B5"/>
+      <w:u w:val="dotted"/>
     </w:rPr>
   </w:style>
 </w:styles>

</xml_diff>

<commit_message>
Add a highlight custom style.
</commit_message>
<xml_diff>
--- a/lib/pandoc/reference.docx
+++ b/lib/pandoc/reference.docx
@@ -1418,6 +1418,15 @@
       <w:i w:val="0"/>
       <w:color w:themeColor="accent1" w:themeShade="BF" w:val="2E74B5"/>
       <w:u w:val="dotted"/>
+    </w:rPr>
+  </w:style>
+  <w:style w:customStyle="1" w:styleId="HighlightedText" w:type="character">
+    <w:name w:val="Highlighted Text"/>
+    <w:basedOn w:val="DefaultParagraphFont"/>
+    <w:uiPriority w:val="1"/>
+    <w:qFormat/>
+    <w:rPr>
+      <w:shd w:val="clear" w:fill="FFFF00" w:color="000000"/>
     </w:rPr>
   </w:style>
 </w:styles>

</xml_diff>